<commit_message>
Add test for notice_id variable
</commit_message>
<xml_diff>
--- a/Rapport DOFFINder 1.docx
+++ b/Rapport DOFFINder 1.docx
@@ -544,18 +544,59 @@
       </w:r>
     </w:p>
     <w:p/>
-    <w:p/>
-    <w:p/>
-    <w:p/>
-    <w:p/>
-    <w:p/>
-    <w:p/>
-    <w:p/>
-    <w:p/>
-    <w:p/>
-    <w:p/>
-    <w:p/>
-    <w:p/>
+    <w:p>
+      <w:r>
+        <w:t>Testresultat:</w:t>
+      </w:r>
+      <w:r>
+        <w:rPr>
+          <w:color w:val="4EA72E" w:themeColor="accent6"/>
+        </w:rPr>
+        <w:t xml:space="preserve"> OK</w:t>
+      </w:r>
+    </w:p>
+    <w:p>
+      <w:r>
+        <w:rPr>
+          <w:noProof/>
+        </w:rPr>
+        <w:drawing>
+          <wp:inline distT="0" distB="0" distL="0" distR="0" wp14:anchorId="53EFD130" wp14:editId="7FBE386B">
+            <wp:extent cx="3282287" cy="3323145"/>
+            <wp:effectExtent l="0" t="0" r="0" b="0"/>
+            <wp:docPr id="901627526" name="Bilde 1" descr="Et bilde som inneholder tekst, skjermbilde, multimedia, Elektronisk anordning&#10;&#10;Automatisk generert beskrivelse"/>
+            <wp:cNvGraphicFramePr>
+              <a:graphicFrameLocks xmlns:a="http://schemas.openxmlformats.org/drawingml/2006/main" noChangeAspect="1"/>
+            </wp:cNvGraphicFramePr>
+            <a:graphic xmlns:a="http://schemas.openxmlformats.org/drawingml/2006/main">
+              <a:graphicData uri="http://schemas.openxmlformats.org/drawingml/2006/picture">
+                <pic:pic xmlns:pic="http://schemas.openxmlformats.org/drawingml/2006/picture">
+                  <pic:nvPicPr>
+                    <pic:cNvPr id="901627526" name="Bilde 1" descr="Et bilde som inneholder tekst, skjermbilde, multimedia, Elektronisk anordning&#10;&#10;Automatisk generert beskrivelse"/>
+                    <pic:cNvPicPr/>
+                  </pic:nvPicPr>
+                  <pic:blipFill>
+                    <a:blip r:embed="rId11"/>
+                    <a:stretch>
+                      <a:fillRect/>
+                    </a:stretch>
+                  </pic:blipFill>
+                  <pic:spPr>
+                    <a:xfrm>
+                      <a:off x="0" y="0"/>
+                      <a:ext cx="3289029" cy="3329971"/>
+                    </a:xfrm>
+                    <a:prstGeom prst="rect">
+                      <a:avLst/>
+                    </a:prstGeom>
+                  </pic:spPr>
+                </pic:pic>
+              </a:graphicData>
+            </a:graphic>
+          </wp:inline>
+        </w:drawing>
+      </w:r>
+    </w:p>
     <w:p/>
     <w:p>
       <w:pPr>
@@ -566,7 +607,6 @@
         </w:numPr>
       </w:pPr>
       <w:r>
-        <w:lastRenderedPageBreak/>
         <w:t xml:space="preserve">Test API </w:t>
       </w:r>
       <w:proofErr w:type="spellStart"/>
@@ -603,7 +643,7 @@
           <w:noProof/>
         </w:rPr>
         <w:drawing>
-          <wp:inline distT="0" distB="0" distL="0" distR="0" wp14:anchorId="2091FCB6" wp14:editId="62CB6D72">
+          <wp:inline distT="0" distB="0" distL="0" distR="0" wp14:anchorId="7910A151" wp14:editId="4AA171AF">
             <wp:extent cx="5760720" cy="2598420"/>
             <wp:effectExtent l="0" t="0" r="0" b="0"/>
             <wp:docPr id="1676853365" name="Bilde 1" descr="Et bilde som inneholder skjermbilde, tekst, programvare, Multimedieprogramvare&#10;&#10;Automatisk generert beskrivelse"/>
@@ -618,7 +658,7 @@
                     <pic:cNvPicPr/>
                   </pic:nvPicPr>
                   <pic:blipFill>
-                    <a:blip r:embed="rId11"/>
+                    <a:blip r:embed="rId12"/>
                     <a:stretch>
                       <a:fillRect/>
                     </a:stretch>
@@ -639,7 +679,6 @@
         </w:drawing>
       </w:r>
     </w:p>
-    <w:p/>
     <w:p>
       <w:r>
         <w:t>*</w:t>
@@ -697,8 +736,11 @@
     </w:p>
     <w:p>
       <w:r>
+        <w:rPr>
+          <w:noProof/>
+        </w:rPr>
         <w:drawing>
-          <wp:inline distT="0" distB="0" distL="0" distR="0" wp14:anchorId="43D6C789" wp14:editId="33B55797">
+          <wp:inline distT="0" distB="0" distL="0" distR="0" wp14:anchorId="0EA6BFBC" wp14:editId="2E165894">
             <wp:extent cx="5760720" cy="3889375"/>
             <wp:effectExtent l="0" t="0" r="0" b="0"/>
             <wp:docPr id="349916463" name="Bilde 1" descr="Et bilde som inneholder tekst, skjermbilde, programvare, Nettside&#10;&#10;Automatisk generert beskrivelse"/>
@@ -713,7 +755,7 @@
                     <pic:cNvPicPr/>
                   </pic:nvPicPr>
                   <pic:blipFill>
-                    <a:blip r:embed="rId12"/>
+                    <a:blip r:embed="rId13"/>
                     <a:stretch>
                       <a:fillRect/>
                     </a:stretch>
@@ -735,11 +777,148 @@
       </w:r>
     </w:p>
     <w:p/>
+    <w:p/>
+    <w:p/>
     <w:p>
-      <w:r>
-        <w:t xml:space="preserve"> </w:t>
+      <w:pPr>
+        <w:pStyle w:val="Listeavsnitt"/>
+        <w:numPr>
+          <w:ilvl w:val="0"/>
+          <w:numId w:val="5"/>
+        </w:numPr>
+      </w:pPr>
+      <w:r>
+        <w:lastRenderedPageBreak/>
+        <w:t xml:space="preserve">DOFFIN ID felt feiler </w:t>
+      </w:r>
+      <w:r>
+        <w:t>hvis ID-nummeret inneholder tomme posisjoner bak det</w:t>
+      </w:r>
+      <w:r>
+        <w:t>.</w:t>
       </w:r>
     </w:p>
+    <w:p>
+      <w:r>
+        <w:t>Eksempel ‘</w:t>
+      </w:r>
+      <w:r>
+        <w:t>2025-100992</w:t>
+      </w:r>
+      <w:r>
+        <w:t xml:space="preserve">          ‘:</w:t>
+      </w:r>
+    </w:p>
+    <w:p>
+      <w:r>
+        <w:drawing>
+          <wp:inline distT="0" distB="0" distL="0" distR="0" wp14:anchorId="18434AD5" wp14:editId="2A0EA749">
+            <wp:extent cx="5760720" cy="2375535"/>
+            <wp:effectExtent l="0" t="0" r="0" b="5715"/>
+            <wp:docPr id="1651151144" name="Bilde 1"/>
+            <wp:cNvGraphicFramePr>
+              <a:graphicFrameLocks xmlns:a="http://schemas.openxmlformats.org/drawingml/2006/main" noChangeAspect="1"/>
+            </wp:cNvGraphicFramePr>
+            <a:graphic xmlns:a="http://schemas.openxmlformats.org/drawingml/2006/main">
+              <a:graphicData uri="http://schemas.openxmlformats.org/drawingml/2006/picture">
+                <pic:pic xmlns:pic="http://schemas.openxmlformats.org/drawingml/2006/picture">
+                  <pic:nvPicPr>
+                    <pic:cNvPr id="1651151144" name=""/>
+                    <pic:cNvPicPr/>
+                  </pic:nvPicPr>
+                  <pic:blipFill>
+                    <a:blip r:embed="rId14"/>
+                    <a:stretch>
+                      <a:fillRect/>
+                    </a:stretch>
+                  </pic:blipFill>
+                  <pic:spPr>
+                    <a:xfrm>
+                      <a:off x="0" y="0"/>
+                      <a:ext cx="5760720" cy="2375535"/>
+                    </a:xfrm>
+                    <a:prstGeom prst="rect">
+                      <a:avLst/>
+                    </a:prstGeom>
+                  </pic:spPr>
+                </pic:pic>
+              </a:graphicData>
+            </a:graphic>
+          </wp:inline>
+        </w:drawing>
+      </w:r>
+    </w:p>
+    <w:p>
+      <w:r>
+        <w:t xml:space="preserve">Hvis du trimmer ID </w:t>
+      </w:r>
+      <w:r>
+        <w:t>‘</w:t>
+      </w:r>
+      <w:r>
+        <w:t>2025-100992</w:t>
+      </w:r>
+      <w:r>
+        <w:t>‘</w:t>
+      </w:r>
+      <w:r>
+        <w:t xml:space="preserve"> da for du treff:</w:t>
+      </w:r>
+    </w:p>
+    <w:p>
+      <w:r>
+        <w:drawing>
+          <wp:inline distT="0" distB="0" distL="0" distR="0" wp14:anchorId="5701D010" wp14:editId="42DBC143">
+            <wp:extent cx="5760720" cy="3160395"/>
+            <wp:effectExtent l="0" t="0" r="0" b="1905"/>
+            <wp:docPr id="741035430" name="Bilde 1" descr="Et bilde som inneholder tekst, skjermbilde, programvare, Multimedieprogramvare&#10;&#10;Automatisk generert beskrivelse"/>
+            <wp:cNvGraphicFramePr>
+              <a:graphicFrameLocks xmlns:a="http://schemas.openxmlformats.org/drawingml/2006/main" noChangeAspect="1"/>
+            </wp:cNvGraphicFramePr>
+            <a:graphic xmlns:a="http://schemas.openxmlformats.org/drawingml/2006/main">
+              <a:graphicData uri="http://schemas.openxmlformats.org/drawingml/2006/picture">
+                <pic:pic xmlns:pic="http://schemas.openxmlformats.org/drawingml/2006/picture">
+                  <pic:nvPicPr>
+                    <pic:cNvPr id="741035430" name="Bilde 1" descr="Et bilde som inneholder tekst, skjermbilde, programvare, Multimedieprogramvare&#10;&#10;Automatisk generert beskrivelse"/>
+                    <pic:cNvPicPr/>
+                  </pic:nvPicPr>
+                  <pic:blipFill>
+                    <a:blip r:embed="rId15"/>
+                    <a:stretch>
+                      <a:fillRect/>
+                    </a:stretch>
+                  </pic:blipFill>
+                  <pic:spPr>
+                    <a:xfrm>
+                      <a:off x="0" y="0"/>
+                      <a:ext cx="5760720" cy="3160395"/>
+                    </a:xfrm>
+                    <a:prstGeom prst="rect">
+                      <a:avLst/>
+                    </a:prstGeom>
+                  </pic:spPr>
+                </pic:pic>
+              </a:graphicData>
+            </a:graphic>
+          </wp:inline>
+        </w:drawing>
+      </w:r>
+    </w:p>
+    <w:p/>
+    <w:p/>
+    <w:p>
+      <w:pPr>
+        <w:pStyle w:val="Listeavsnitt"/>
+        <w:numPr>
+          <w:ilvl w:val="0"/>
+          <w:numId w:val="5"/>
+        </w:numPr>
+      </w:pPr>
+      <w:r>
+        <w:t>…</w:t>
+      </w:r>
+    </w:p>
+    <w:p/>
     <w:p/>
     <w:p>
       <w:pPr>
@@ -751,7 +930,6 @@
         <w:rPr>
           <w:lang w:val="en-US"/>
         </w:rPr>
-        <w:lastRenderedPageBreak/>
         <w:t xml:space="preserve">Ignacio Tejera </w:t>
       </w:r>
     </w:p>

</xml_diff>